<commit_message>
Use Cases by Andre Filipe, dêm uma vista de olhos e alterem se necessario
</commit_message>
<xml_diff>
--- a/UseCasesPropostos.docx
+++ b/UseCasesPropostos.docx
@@ -19,7 +19,13 @@
         </w:rPr>
       </w:pPr>
       <w:r>
-        <w:t>Seleção modelo de carro</w:t>
+        <w:t xml:space="preserve">Seleção </w:t>
+      </w:r>
+      <w:r>
+        <w:t>da Marca</w:t>
+      </w:r>
+      <w:r>
+        <w:t xml:space="preserve"> de carro</w:t>
       </w:r>
     </w:p>
     <w:p>
@@ -78,13 +84,24 @@
         <w:t xml:space="preserve"> do sistema</w:t>
       </w:r>
     </w:p>
+    <w:p>
+      <w:bookmarkStart w:id="0" w:name="_GoBack"/>
+      <w:r>
+        <w:rPr>
+          <w:u w:val="single"/>
+        </w:rPr>
+        <w:t>Atualizar</w:t>
+      </w:r>
+      <w:r>
+        <w:t xml:space="preserve"> o stock</w:t>
+      </w:r>
+    </w:p>
+    <w:bookmarkEnd w:id="0"/>
     <w:p/>
     <w:p>
       <w:r>
         <w:t>DSS</w:t>
       </w:r>
-      <w:bookmarkStart w:id="0" w:name="_GoBack"/>
-      <w:bookmarkEnd w:id="0"/>
     </w:p>
     <w:sectPr>
       <w:pgSz w:w="11906" w:h="16838"/>

</xml_diff>